<commit_message>
Changed masses in structure overview
</commit_message>
<xml_diff>
--- a/CMQA/Final Paper Sem 1/Bryant/Structures Subsystem.docx
+++ b/CMQA/Final Paper Sem 1/Bryant/Structures Subsystem.docx
@@ -6,8 +6,6 @@
       <w:pPr>
         <w:spacing w:after="0" w:line="240" w:lineRule="auto"/>
       </w:pPr>
-      <w:bookmarkStart w:id="0" w:name="_GoBack"/>
-      <w:bookmarkEnd w:id="0"/>
       <w:r>
         <w:t>Structures Subsystem:</w:t>
       </w:r>
@@ -41,7 +39,15 @@
       </w:pPr>
       <w:r>
         <w:tab/>
-        <w:t xml:space="preserve">The exoskeleton is the backbone of the spacecraft and can be made of, and is in the shape of whatever is necessary to support the components of the spacecraft. There is however, a requirement of the launch provider that it fits in the deplorer and the spacecraft is no more than 8kg or 12kg depending on </w:t>
+        <w:t xml:space="preserve">The exoskeleton is the backbone of the spacecraft and can be made of, and is in the shape of whatever is necessary to support the components of the spacecraft. There is however, a requirement of the launch provider that it fits in the deplorer and </w:t>
+      </w:r>
+      <w:r>
+        <w:t>the spacecraft is no more than 12kg or 14</w:t>
+      </w:r>
+      <w:bookmarkStart w:id="0" w:name="_GoBack"/>
+      <w:bookmarkEnd w:id="0"/>
+      <w:r>
+        <w:t xml:space="preserve">kg depending on </w:t>
       </w:r>
       <w:r>
         <w:t>said</w:t>

</xml_diff>